<commit_message>
Skript und Offline-Daten hinzugefügt, Projektsteckbrief überarbeitet
Pythonskript zum automatischen Download hinzugefügt

Ressolves: #2 #3
</commit_message>
<xml_diff>
--- a/SW_Projekt_steckbrief.docx
+++ b/SW_Projekt_steckbrief.docx
@@ -1,6 +1,6 @@
 
 <file path=word/document.xml><?xml version="1.0" encoding="utf-8"?>
-<w:document xmlns:wpc="http://schemas.microsoft.com/office/word/2010/wordprocessingCanvas" xmlns:mc="http://schemas.openxmlformats.org/markup-compatibility/2006" xmlns:o="urn:schemas-microsoft-com:office:office" xmlns:r="http://schemas.openxmlformats.org/officeDocument/2006/relationships" xmlns:m="http://schemas.openxmlformats.org/officeDocument/2006/math" xmlns:v="urn:schemas-microsoft-com:vml" xmlns:wp14="http://schemas.microsoft.com/office/word/2010/wordprocessingDrawing" xmlns:wp="http://schemas.openxmlformats.org/drawingml/2006/wordprocessingDrawing" xmlns:w10="urn:schemas-microsoft-com:office:word" xmlns:w="http://schemas.openxmlformats.org/wordprocessingml/2006/main" xmlns:w14="http://schemas.microsoft.com/office/word/2010/wordml" xmlns:w15="http://schemas.microsoft.com/office/word/2012/wordml" xmlns:wpg="http://schemas.microsoft.com/office/word/2010/wordprocessingGroup" xmlns:wpi="http://schemas.microsoft.com/office/word/2010/wordprocessingInk" xmlns:wne="http://schemas.microsoft.com/office/word/2006/wordml" xmlns:wps="http://schemas.microsoft.com/office/word/2010/wordprocessingShape" mc:Ignorable="w14 w15 wp14">
+<w:document xmlns:wpc="http://schemas.microsoft.com/office/word/2010/wordprocessingCanvas" xmlns:cx="http://schemas.microsoft.com/office/drawing/2014/chartex" xmlns:cx1="http://schemas.microsoft.com/office/drawing/2015/9/8/chartex" xmlns:cx2="http://schemas.microsoft.com/office/drawing/2015/10/21/chartex" xmlns:cx3="http://schemas.microsoft.com/office/drawing/2016/5/9/chartex" xmlns:cx4="http://schemas.microsoft.com/office/drawing/2016/5/10/chartex" xmlns:cx5="http://schemas.microsoft.com/office/drawing/2016/5/11/chartex" xmlns:cx6="http://schemas.microsoft.com/office/drawing/2016/5/12/chartex" xmlns:cx7="http://schemas.microsoft.com/office/drawing/2016/5/13/chartex" xmlns:cx8="http://schemas.microsoft.com/office/drawing/2016/5/14/chartex" xmlns:mc="http://schemas.openxmlformats.org/markup-compatibility/2006" xmlns:aink="http://schemas.microsoft.com/office/drawing/2016/ink" xmlns:am3d="http://schemas.microsoft.com/office/drawing/2017/model3d" xmlns:o="urn:schemas-microsoft-com:office:office" xmlns:r="http://schemas.openxmlformats.org/officeDocument/2006/relationships" xmlns:m="http://schemas.openxmlformats.org/officeDocument/2006/math" xmlns:v="urn:schemas-microsoft-com:vml" xmlns:wp14="http://schemas.microsoft.com/office/word/2010/wordprocessingDrawing" xmlns:wp="http://schemas.openxmlformats.org/drawingml/2006/wordprocessingDrawing" xmlns:w10="urn:schemas-microsoft-com:office:word" xmlns:w="http://schemas.openxmlformats.org/wordprocessingml/2006/main" xmlns:w14="http://schemas.microsoft.com/office/word/2010/wordml" xmlns:w15="http://schemas.microsoft.com/office/word/2012/wordml" xmlns:w16cid="http://schemas.microsoft.com/office/word/2016/wordml/cid" xmlns:w16se="http://schemas.microsoft.com/office/word/2015/wordml/symex" xmlns:wpg="http://schemas.microsoft.com/office/word/2010/wordprocessingGroup" xmlns:wpi="http://schemas.microsoft.com/office/word/2010/wordprocessingInk" xmlns:wne="http://schemas.microsoft.com/office/word/2006/wordml" xmlns:wps="http://schemas.microsoft.com/office/word/2010/wordprocessingShape" mc:Ignorable="w14 w15 w16se w16cid wp14">
   <w:body>
     <w:p>
       <w:pPr>
@@ -68,21 +68,7 @@
         <w:rPr>
           <w:rFonts w:asciiTheme="majorHAnsi" w:hAnsiTheme="majorHAnsi" w:cstheme="majorHAnsi"/>
         </w:rPr>
-        <w:t xml:space="preserve"> </w:t>
-      </w:r>
-      <w:proofErr w:type="spellStart"/>
-      <w:r>
-        <w:rPr>
-          <w:rFonts w:asciiTheme="majorHAnsi" w:hAnsiTheme="majorHAnsi" w:cstheme="majorHAnsi"/>
-        </w:rPr>
-        <w:t>Universe</w:t>
-      </w:r>
-      <w:proofErr w:type="spellEnd"/>
-      <w:r>
-        <w:rPr>
-          <w:rFonts w:asciiTheme="majorHAnsi" w:hAnsiTheme="majorHAnsi" w:cstheme="majorHAnsi"/>
-        </w:rPr>
-        <w:t xml:space="preserve"> Viewer</w:t>
+        <w:t xml:space="preserve"> Universe Viewer</w:t>
       </w:r>
     </w:p>
     <w:p>
@@ -179,20 +165,7 @@
           <w:rFonts w:asciiTheme="majorHAnsi" w:hAnsiTheme="majorHAnsi" w:cstheme="majorHAnsi"/>
         </w:rPr>
         <w:tab/>
-      </w:r>
-      <w:proofErr w:type="spellStart"/>
-      <w:r>
-        <w:rPr>
-          <w:rFonts w:asciiTheme="majorHAnsi" w:hAnsiTheme="majorHAnsi" w:cstheme="majorHAnsi"/>
-        </w:rPr>
-        <w:t>Filmographie</w:t>
-      </w:r>
-      <w:proofErr w:type="spellEnd"/>
-      <w:r>
-        <w:rPr>
-          <w:rFonts w:asciiTheme="majorHAnsi" w:hAnsiTheme="majorHAnsi" w:cstheme="majorHAnsi"/>
-        </w:rPr>
-        <w:t xml:space="preserve"> im Header der Seite</w:t>
+        <w:t>Filmographie im Header der Seite</w:t>
       </w:r>
     </w:p>
     <w:p>
@@ -204,26 +177,14 @@
           <w:rFonts w:asciiTheme="majorHAnsi" w:hAnsiTheme="majorHAnsi" w:cstheme="majorHAnsi"/>
         </w:rPr>
         <w:tab/>
-        <w:t>Auswählen des jeweiligen Films filtert alle Items und blendet</w:t>
-      </w:r>
-      <w:r>
-        <w:rPr>
-          <w:rFonts w:asciiTheme="majorHAnsi" w:hAnsiTheme="majorHAnsi" w:cstheme="majorHAnsi"/>
-        </w:rPr>
-        <w:t xml:space="preserve"> alle nicht </w:t>
+        <w:t xml:space="preserve">Auswählen des jeweiligen Films filtert alle Items und blendet alle nicht </w:t>
       </w:r>
       <w:r>
         <w:rPr>
           <w:rFonts w:asciiTheme="majorHAnsi" w:hAnsiTheme="majorHAnsi" w:cstheme="majorHAnsi"/>
         </w:rPr>
         <w:tab/>
-        <w:t xml:space="preserve">relevanten aus bzw. </w:t>
-      </w:r>
-      <w:r>
-        <w:rPr>
-          <w:rFonts w:asciiTheme="majorHAnsi" w:hAnsiTheme="majorHAnsi" w:cstheme="majorHAnsi"/>
-        </w:rPr>
-        <w:t>graut sie aus</w:t>
+        <w:t>relevanten aus bzw. graut sie aus</w:t>
       </w:r>
     </w:p>
     <w:p>
@@ -305,13 +266,7 @@
         <w:rPr>
           <w:rFonts w:asciiTheme="majorHAnsi" w:hAnsiTheme="majorHAnsi" w:cstheme="majorHAnsi"/>
         </w:rPr>
-        <w:t>Planetendetails durch Kreisgröße, Farbe/Bilddatei kodie</w:t>
-      </w:r>
-      <w:r>
-        <w:rPr>
-          <w:rFonts w:asciiTheme="majorHAnsi" w:hAnsiTheme="majorHAnsi" w:cstheme="majorHAnsi"/>
-        </w:rPr>
-        <w:t>rt</w:t>
+        <w:t>Planetendetails durch Kreisgröße, Farbe/Bilddatei kodiert</w:t>
       </w:r>
     </w:p>
     <w:p>
@@ -376,8 +331,6 @@
       <w:r>
         <w:br w:type="page"/>
       </w:r>
-      <w:bookmarkStart w:id="0" w:name="_GoBack"/>
-      <w:bookmarkEnd w:id="0"/>
     </w:p>
     <w:p>
       <w:pPr>
@@ -433,13 +386,7 @@
         <w:rPr>
           <w:rFonts w:asciiTheme="majorHAnsi" w:hAnsiTheme="majorHAnsi" w:cstheme="majorHAnsi"/>
         </w:rPr>
-        <w:t>Zusa</w:t>
-      </w:r>
-      <w:r>
-        <w:rPr>
-          <w:rFonts w:asciiTheme="majorHAnsi" w:hAnsiTheme="majorHAnsi" w:cstheme="majorHAnsi"/>
-        </w:rPr>
-        <w:t>mmenhänge zwischen Filmen, Planeten, Vehikeln und Personen soll durch Interaktion sichtbar werden</w:t>
+        <w:t>Zusammenhänge zwischen Filmen, Planeten, Vehikeln und Personen soll durch Interaktion sichtbar werden</w:t>
       </w:r>
     </w:p>
     <w:p>
@@ -535,13 +482,27 @@
         <w:rPr>
           <w:rFonts w:asciiTheme="majorHAnsi" w:hAnsiTheme="majorHAnsi" w:cstheme="majorHAnsi"/>
         </w:rPr>
-        <w:t>. Planetengröße durch Größe des repräsentierten Bildes, Personenfarbe entspricht Frakt</w:t>
-      </w:r>
-      <w:r>
-        <w:rPr>
-          <w:rFonts w:asciiTheme="majorHAnsi" w:hAnsiTheme="majorHAnsi" w:cstheme="majorHAnsi"/>
-        </w:rPr>
-        <w:t>ionszugehörigkeit, etc.</w:t>
+        <w:t xml:space="preserve">. Planetengröße durch Größe des repräsentierten </w:t>
+      </w:r>
+      <w:r>
+        <w:rPr>
+          <w:rFonts w:asciiTheme="majorHAnsi" w:hAnsiTheme="majorHAnsi" w:cstheme="majorHAnsi"/>
+        </w:rPr>
+        <w:t>Planetenb</w:t>
+      </w:r>
+      <w:r>
+        <w:rPr>
+          <w:rFonts w:asciiTheme="majorHAnsi" w:hAnsiTheme="majorHAnsi" w:cstheme="majorHAnsi"/>
+        </w:rPr>
+        <w:t>ildes, Personenfarbe entspricht Fr</w:t>
+      </w:r>
+      <w:bookmarkStart w:id="0" w:name="_GoBack"/>
+      <w:bookmarkEnd w:id="0"/>
+      <w:r>
+        <w:rPr>
+          <w:rFonts w:asciiTheme="majorHAnsi" w:hAnsiTheme="majorHAnsi" w:cstheme="majorHAnsi"/>
+        </w:rPr>
+        <w:t>aktionszugehörigkeit, etc.</w:t>
       </w:r>
     </w:p>
     <w:p>
@@ -569,13 +530,7 @@
           <w:rFonts w:asciiTheme="majorHAnsi" w:hAnsiTheme="majorHAnsi" w:cstheme="majorHAnsi"/>
         </w:rPr>
         <w:lastRenderedPageBreak/>
-        <w:t>S</w:t>
-      </w:r>
-      <w:r>
-        <w:rPr>
-          <w:rFonts w:asciiTheme="majorHAnsi" w:hAnsiTheme="majorHAnsi" w:cstheme="majorHAnsi"/>
-        </w:rPr>
-        <w:t>oftware-Aufbau</w:t>
+        <w:t>Software-Aufbau</w:t>
       </w:r>
     </w:p>
     <w:p>
@@ -591,33 +546,31 @@
         </w:rPr>
         <w:t>Aufbau einer Offline-Datenbank (</w:t>
       </w:r>
+      <w:r>
+        <w:rPr>
+          <w:rFonts w:asciiTheme="majorHAnsi" w:hAnsiTheme="majorHAnsi" w:cstheme="majorHAnsi"/>
+        </w:rPr>
+        <w:t xml:space="preserve">vorerst </w:t>
+      </w:r>
       <w:proofErr w:type="spellStart"/>
       <w:r>
         <w:rPr>
           <w:rFonts w:asciiTheme="majorHAnsi" w:hAnsiTheme="majorHAnsi" w:cstheme="majorHAnsi"/>
         </w:rPr>
-        <w:t>evtl</w:t>
+        <w:t>json</w:t>
       </w:r>
       <w:proofErr w:type="spellEnd"/>
       <w:r>
         <w:rPr>
           <w:rFonts w:asciiTheme="majorHAnsi" w:hAnsiTheme="majorHAnsi" w:cstheme="majorHAnsi"/>
         </w:rPr>
-        <w:t xml:space="preserve"> .</w:t>
-      </w:r>
-      <w:proofErr w:type="spellStart"/>
-      <w:r>
-        <w:rPr>
-          <w:rFonts w:asciiTheme="majorHAnsi" w:hAnsiTheme="majorHAnsi" w:cstheme="majorHAnsi"/>
-        </w:rPr>
-        <w:t>csv</w:t>
-      </w:r>
-      <w:proofErr w:type="spellEnd"/>
-      <w:r>
-        <w:rPr>
-          <w:rFonts w:asciiTheme="majorHAnsi" w:hAnsiTheme="majorHAnsi" w:cstheme="majorHAnsi"/>
-        </w:rPr>
-        <w:t>-file) durch API-Calls</w:t>
+        <w:t>-files</w:t>
+      </w:r>
+      <w:r>
+        <w:rPr>
+          <w:rFonts w:asciiTheme="majorHAnsi" w:hAnsiTheme="majorHAnsi" w:cstheme="majorHAnsi"/>
+        </w:rPr>
+        <w:t>) durch API-Calls</w:t>
       </w:r>
     </w:p>
     <w:p>
@@ -680,7 +633,7 @@
 </file>
 
 <file path=word/endnotes.xml><?xml version="1.0" encoding="utf-8"?>
-<w:endnotes xmlns:wpc="http://schemas.microsoft.com/office/word/2010/wordprocessingCanvas" xmlns:mc="http://schemas.openxmlformats.org/markup-compatibility/2006" xmlns:o="urn:schemas-microsoft-com:office:office" xmlns:r="http://schemas.openxmlformats.org/officeDocument/2006/relationships" xmlns:m="http://schemas.openxmlformats.org/officeDocument/2006/math" xmlns:v="urn:schemas-microsoft-com:vml" xmlns:wp14="http://schemas.microsoft.com/office/word/2010/wordprocessingDrawing" xmlns:wp="http://schemas.openxmlformats.org/drawingml/2006/wordprocessingDrawing" xmlns:w10="urn:schemas-microsoft-com:office:word" xmlns:w="http://schemas.openxmlformats.org/wordprocessingml/2006/main" xmlns:w14="http://schemas.microsoft.com/office/word/2010/wordml" xmlns:w15="http://schemas.microsoft.com/office/word/2012/wordml" xmlns:wpg="http://schemas.microsoft.com/office/word/2010/wordprocessingGroup" xmlns:wpi="http://schemas.microsoft.com/office/word/2010/wordprocessingInk" xmlns:wne="http://schemas.microsoft.com/office/word/2006/wordml" xmlns:wps="http://schemas.microsoft.com/office/word/2010/wordprocessingShape" mc:Ignorable="w14 w15 wp14">
+<w:endnotes xmlns:wpc="http://schemas.microsoft.com/office/word/2010/wordprocessingCanvas" xmlns:cx="http://schemas.microsoft.com/office/drawing/2014/chartex" xmlns:cx1="http://schemas.microsoft.com/office/drawing/2015/9/8/chartex" xmlns:cx2="http://schemas.microsoft.com/office/drawing/2015/10/21/chartex" xmlns:cx3="http://schemas.microsoft.com/office/drawing/2016/5/9/chartex" xmlns:cx4="http://schemas.microsoft.com/office/drawing/2016/5/10/chartex" xmlns:cx5="http://schemas.microsoft.com/office/drawing/2016/5/11/chartex" xmlns:cx6="http://schemas.microsoft.com/office/drawing/2016/5/12/chartex" xmlns:cx7="http://schemas.microsoft.com/office/drawing/2016/5/13/chartex" xmlns:cx8="http://schemas.microsoft.com/office/drawing/2016/5/14/chartex" xmlns:mc="http://schemas.openxmlformats.org/markup-compatibility/2006" xmlns:aink="http://schemas.microsoft.com/office/drawing/2016/ink" xmlns:am3d="http://schemas.microsoft.com/office/drawing/2017/model3d" xmlns:o="urn:schemas-microsoft-com:office:office" xmlns:r="http://schemas.openxmlformats.org/officeDocument/2006/relationships" xmlns:m="http://schemas.openxmlformats.org/officeDocument/2006/math" xmlns:v="urn:schemas-microsoft-com:vml" xmlns:wp14="http://schemas.microsoft.com/office/word/2010/wordprocessingDrawing" xmlns:wp="http://schemas.openxmlformats.org/drawingml/2006/wordprocessingDrawing" xmlns:w10="urn:schemas-microsoft-com:office:word" xmlns:w="http://schemas.openxmlformats.org/wordprocessingml/2006/main" xmlns:w14="http://schemas.microsoft.com/office/word/2010/wordml" xmlns:w15="http://schemas.microsoft.com/office/word/2012/wordml" xmlns:w16cid="http://schemas.microsoft.com/office/word/2016/wordml/cid" xmlns:w16se="http://schemas.microsoft.com/office/word/2015/wordml/symex" xmlns:wpg="http://schemas.microsoft.com/office/word/2010/wordprocessingGroup" xmlns:wpi="http://schemas.microsoft.com/office/word/2010/wordprocessingInk" xmlns:wne="http://schemas.microsoft.com/office/word/2006/wordml" xmlns:wps="http://schemas.microsoft.com/office/word/2010/wordprocessingShape" mc:Ignorable="w14 w15 w16se w16cid wp14">
   <w:endnote w:type="separator" w:id="-1">
     <w:p>
       <w:pPr>
@@ -705,7 +658,7 @@
 </file>
 
 <file path=word/footnotes.xml><?xml version="1.0" encoding="utf-8"?>
-<w:footnotes xmlns:wpc="http://schemas.microsoft.com/office/word/2010/wordprocessingCanvas" xmlns:mc="http://schemas.openxmlformats.org/markup-compatibility/2006" xmlns:o="urn:schemas-microsoft-com:office:office" xmlns:r="http://schemas.openxmlformats.org/officeDocument/2006/relationships" xmlns:m="http://schemas.openxmlformats.org/officeDocument/2006/math" xmlns:v="urn:schemas-microsoft-com:vml" xmlns:wp14="http://schemas.microsoft.com/office/word/2010/wordprocessingDrawing" xmlns:wp="http://schemas.openxmlformats.org/drawingml/2006/wordprocessingDrawing" xmlns:w10="urn:schemas-microsoft-com:office:word" xmlns:w="http://schemas.openxmlformats.org/wordprocessingml/2006/main" xmlns:w14="http://schemas.microsoft.com/office/word/2010/wordml" xmlns:w15="http://schemas.microsoft.com/office/word/2012/wordml" xmlns:wpg="http://schemas.microsoft.com/office/word/2010/wordprocessingGroup" xmlns:wpi="http://schemas.microsoft.com/office/word/2010/wordprocessingInk" xmlns:wne="http://schemas.microsoft.com/office/word/2006/wordml" xmlns:wps="http://schemas.microsoft.com/office/word/2010/wordprocessingShape" mc:Ignorable="w14 w15 wp14">
+<w:footnotes xmlns:wpc="http://schemas.microsoft.com/office/word/2010/wordprocessingCanvas" xmlns:cx="http://schemas.microsoft.com/office/drawing/2014/chartex" xmlns:cx1="http://schemas.microsoft.com/office/drawing/2015/9/8/chartex" xmlns:cx2="http://schemas.microsoft.com/office/drawing/2015/10/21/chartex" xmlns:cx3="http://schemas.microsoft.com/office/drawing/2016/5/9/chartex" xmlns:cx4="http://schemas.microsoft.com/office/drawing/2016/5/10/chartex" xmlns:cx5="http://schemas.microsoft.com/office/drawing/2016/5/11/chartex" xmlns:cx6="http://schemas.microsoft.com/office/drawing/2016/5/12/chartex" xmlns:cx7="http://schemas.microsoft.com/office/drawing/2016/5/13/chartex" xmlns:cx8="http://schemas.microsoft.com/office/drawing/2016/5/14/chartex" xmlns:mc="http://schemas.openxmlformats.org/markup-compatibility/2006" xmlns:aink="http://schemas.microsoft.com/office/drawing/2016/ink" xmlns:am3d="http://schemas.microsoft.com/office/drawing/2017/model3d" xmlns:o="urn:schemas-microsoft-com:office:office" xmlns:r="http://schemas.openxmlformats.org/officeDocument/2006/relationships" xmlns:m="http://schemas.openxmlformats.org/officeDocument/2006/math" xmlns:v="urn:schemas-microsoft-com:vml" xmlns:wp14="http://schemas.microsoft.com/office/word/2010/wordprocessingDrawing" xmlns:wp="http://schemas.openxmlformats.org/drawingml/2006/wordprocessingDrawing" xmlns:w10="urn:schemas-microsoft-com:office:word" xmlns:w="http://schemas.openxmlformats.org/wordprocessingml/2006/main" xmlns:w14="http://schemas.microsoft.com/office/word/2010/wordml" xmlns:w15="http://schemas.microsoft.com/office/word/2012/wordml" xmlns:w16cid="http://schemas.microsoft.com/office/word/2016/wordml/cid" xmlns:w16se="http://schemas.microsoft.com/office/word/2015/wordml/symex" xmlns:wpg="http://schemas.microsoft.com/office/word/2010/wordprocessingGroup" xmlns:wpi="http://schemas.microsoft.com/office/word/2010/wordprocessingInk" xmlns:wne="http://schemas.microsoft.com/office/word/2006/wordml" xmlns:wps="http://schemas.microsoft.com/office/word/2010/wordprocessingShape" mc:Ignorable="w14 w15 w16se w16cid wp14">
   <w:footnote w:type="separator" w:id="-1">
     <w:p>
       <w:pPr>
@@ -730,7 +683,7 @@
 </file>
 
 <file path=word/header1.xml><?xml version="1.0" encoding="utf-8"?>
-<w:hdr xmlns:wpc="http://schemas.microsoft.com/office/word/2010/wordprocessingCanvas" xmlns:mc="http://schemas.openxmlformats.org/markup-compatibility/2006" xmlns:o="urn:schemas-microsoft-com:office:office" xmlns:r="http://schemas.openxmlformats.org/officeDocument/2006/relationships" xmlns:m="http://schemas.openxmlformats.org/officeDocument/2006/math" xmlns:v="urn:schemas-microsoft-com:vml" xmlns:wp14="http://schemas.microsoft.com/office/word/2010/wordprocessingDrawing" xmlns:wp="http://schemas.openxmlformats.org/drawingml/2006/wordprocessingDrawing" xmlns:w10="urn:schemas-microsoft-com:office:word" xmlns:w="http://schemas.openxmlformats.org/wordprocessingml/2006/main" xmlns:w14="http://schemas.microsoft.com/office/word/2010/wordml" xmlns:w15="http://schemas.microsoft.com/office/word/2012/wordml" xmlns:wpg="http://schemas.microsoft.com/office/word/2010/wordprocessingGroup" xmlns:wpi="http://schemas.microsoft.com/office/word/2010/wordprocessingInk" xmlns:wne="http://schemas.microsoft.com/office/word/2006/wordml" xmlns:wps="http://schemas.microsoft.com/office/word/2010/wordprocessingShape" mc:Ignorable="w14 w15 wp14">
+<w:hdr xmlns:wpc="http://schemas.microsoft.com/office/word/2010/wordprocessingCanvas" xmlns:cx="http://schemas.microsoft.com/office/drawing/2014/chartex" xmlns:cx1="http://schemas.microsoft.com/office/drawing/2015/9/8/chartex" xmlns:cx2="http://schemas.microsoft.com/office/drawing/2015/10/21/chartex" xmlns:cx3="http://schemas.microsoft.com/office/drawing/2016/5/9/chartex" xmlns:cx4="http://schemas.microsoft.com/office/drawing/2016/5/10/chartex" xmlns:cx5="http://schemas.microsoft.com/office/drawing/2016/5/11/chartex" xmlns:cx6="http://schemas.microsoft.com/office/drawing/2016/5/12/chartex" xmlns:cx7="http://schemas.microsoft.com/office/drawing/2016/5/13/chartex" xmlns:cx8="http://schemas.microsoft.com/office/drawing/2016/5/14/chartex" xmlns:mc="http://schemas.openxmlformats.org/markup-compatibility/2006" xmlns:aink="http://schemas.microsoft.com/office/drawing/2016/ink" xmlns:am3d="http://schemas.microsoft.com/office/drawing/2017/model3d" xmlns:o="urn:schemas-microsoft-com:office:office" xmlns:r="http://schemas.openxmlformats.org/officeDocument/2006/relationships" xmlns:m="http://schemas.openxmlformats.org/officeDocument/2006/math" xmlns:v="urn:schemas-microsoft-com:vml" xmlns:wp14="http://schemas.microsoft.com/office/word/2010/wordprocessingDrawing" xmlns:wp="http://schemas.openxmlformats.org/drawingml/2006/wordprocessingDrawing" xmlns:w10="urn:schemas-microsoft-com:office:word" xmlns:w="http://schemas.openxmlformats.org/wordprocessingml/2006/main" xmlns:w14="http://schemas.microsoft.com/office/word/2010/wordml" xmlns:w15="http://schemas.microsoft.com/office/word/2012/wordml" xmlns:w16cid="http://schemas.microsoft.com/office/word/2016/wordml/cid" xmlns:w16se="http://schemas.microsoft.com/office/word/2015/wordml/symex" xmlns:wpg="http://schemas.microsoft.com/office/word/2010/wordprocessingGroup" xmlns:wpi="http://schemas.microsoft.com/office/word/2010/wordprocessingInk" xmlns:wne="http://schemas.microsoft.com/office/word/2006/wordml" xmlns:wps="http://schemas.microsoft.com/office/word/2010/wordprocessingShape" mc:Ignorable="w14 w15 w16se w16cid wp14">
   <w:p>
     <w:pPr>
       <w:pStyle w:val="Kopfzeile"/>
@@ -759,7 +712,7 @@
 </file>
 
 <file path=word/styles.xml><?xml version="1.0" encoding="utf-8"?>
-<w:styles xmlns:mc="http://schemas.openxmlformats.org/markup-compatibility/2006" xmlns:r="http://schemas.openxmlformats.org/officeDocument/2006/relationships" xmlns:w="http://schemas.openxmlformats.org/wordprocessingml/2006/main" xmlns:w14="http://schemas.microsoft.com/office/word/2010/wordml" xmlns:w15="http://schemas.microsoft.com/office/word/2012/wordml" mc:Ignorable="w14 w15">
+<w:styles xmlns:mc="http://schemas.openxmlformats.org/markup-compatibility/2006" xmlns:r="http://schemas.openxmlformats.org/officeDocument/2006/relationships" xmlns:w="http://schemas.openxmlformats.org/wordprocessingml/2006/main" xmlns:w14="http://schemas.microsoft.com/office/word/2010/wordml" xmlns:w15="http://schemas.microsoft.com/office/word/2012/wordml" xmlns:w16cid="http://schemas.microsoft.com/office/word/2016/wordml/cid" xmlns:w16se="http://schemas.microsoft.com/office/word/2015/wordml/symex" mc:Ignorable="w14 w15 w16se w16cid">
   <w:docDefaults>
     <w:rPrDefault>
       <w:rPr>
@@ -771,7 +724,7 @@
     </w:rPrDefault>
     <w:pPrDefault/>
   </w:docDefaults>
-  <w:latentStyles w:defLockedState="0" w:defUIPriority="99" w:defSemiHidden="0" w:defUnhideWhenUsed="0" w:defQFormat="0" w:count="371">
+  <w:latentStyles w:defLockedState="0" w:defUIPriority="99" w:defSemiHidden="0" w:defUnhideWhenUsed="0" w:defQFormat="0" w:count="375">
     <w:lsdException w:name="Normal" w:uiPriority="0" w:qFormat="1"/>
     <w:lsdException w:name="heading 1" w:uiPriority="9" w:qFormat="1"/>
     <w:lsdException w:name="heading 2" w:semiHidden="1" w:uiPriority="9" w:unhideWhenUsed="1" w:qFormat="1"/>
@@ -877,7 +830,6 @@
     <w:lsdException w:name="HTML Sample" w:semiHidden="1" w:unhideWhenUsed="1"/>
     <w:lsdException w:name="HTML Typewriter" w:semiHidden="1" w:unhideWhenUsed="1"/>
     <w:lsdException w:name="HTML Variable" w:semiHidden="1" w:unhideWhenUsed="1"/>
-    <w:lsdException w:name="Normal Table" w:semiHidden="1" w:unhideWhenUsed="1"/>
     <w:lsdException w:name="annotation subject" w:semiHidden="1" w:unhideWhenUsed="1"/>
     <w:lsdException w:name="No List" w:semiHidden="1" w:unhideWhenUsed="1"/>
     <w:lsdException w:name="Outline List 1" w:semiHidden="1" w:unhideWhenUsed="1"/>
@@ -921,10 +873,8 @@
     <w:lsdException w:name="Table Elegant" w:semiHidden="1" w:unhideWhenUsed="1"/>
     <w:lsdException w:name="Table Professional" w:semiHidden="1" w:unhideWhenUsed="1"/>
     <w:lsdException w:name="Table Subtle 1" w:semiHidden="1" w:unhideWhenUsed="1"/>
-    <w:lsdException w:name="Table Subtle 2" w:semiHidden="1" w:unhideWhenUsed="1"/>
     <w:lsdException w:name="Table Web 1" w:semiHidden="1" w:unhideWhenUsed="1"/>
     <w:lsdException w:name="Table Web 2" w:semiHidden="1" w:unhideWhenUsed="1"/>
-    <w:lsdException w:name="Table Web 3" w:semiHidden="1" w:unhideWhenUsed="1"/>
     <w:lsdException w:name="Balloon Text" w:semiHidden="1" w:unhideWhenUsed="1"/>
     <w:lsdException w:name="Table Grid" w:uiPriority="39"/>
     <w:lsdException w:name="Table Theme" w:semiHidden="1" w:unhideWhenUsed="1"/>
@@ -1143,6 +1093,10 @@
     <w:lsdException w:name="List Table 5 Dark Accent 6" w:uiPriority="50"/>
     <w:lsdException w:name="List Table 6 Colorful Accent 6" w:uiPriority="51"/>
     <w:lsdException w:name="List Table 7 Colorful Accent 6" w:uiPriority="52"/>
+    <w:lsdException w:name="Mention" w:semiHidden="1" w:unhideWhenUsed="1"/>
+    <w:lsdException w:name="Smart Hyperlink" w:semiHidden="1" w:unhideWhenUsed="1"/>
+    <w:lsdException w:name="Hashtag" w:semiHidden="1" w:unhideWhenUsed="1"/>
+    <w:lsdException w:name="Unresolved Mention" w:semiHidden="1" w:unhideWhenUsed="1"/>
   </w:latentStyles>
   <w:style w:type="paragraph" w:default="1" w:styleId="Standard">
     <w:name w:val="Normal"/>
@@ -1647,7 +1601,7 @@
 </file>
 
 <file path=customXml/itemProps1.xml><?xml version="1.0" encoding="utf-8"?>
-<ds:datastoreItem xmlns:ds="http://schemas.openxmlformats.org/officeDocument/2006/customXml" ds:itemID="{9B7F37A7-0D07-4270-920B-330165CDD2F4}">
+<ds:datastoreItem xmlns:ds="http://schemas.openxmlformats.org/officeDocument/2006/customXml" ds:itemID="{1FEDF98A-A51E-48C8-AFA8-DFDC802C3351}">
   <ds:schemaRefs>
     <ds:schemaRef ds:uri="http://schemas.openxmlformats.org/officeDocument/2006/bibliography"/>
   </ds:schemaRefs>

</xml_diff>